<commit_message>
Enhanced standby. Transfer function for temperature readings. I2C address read.
</commit_message>
<xml_diff>
--- a/docs/CarMonitor documentation.docx
+++ b/docs/CarMonitor documentation.docx
@@ -38,6 +38,26 @@
     </w:p>
     <w:p>
       <w:pPr>
+        <w:pStyle w:val="Heading1"/>
+        <w:rPr>
+          <w:lang w:val="en-US"/>
+        </w:rPr>
+      </w:pPr>
+      <w:r>
+        <w:rPr>
+          <w:lang w:val="en-US"/>
+        </w:rPr>
+        <w:t>Ha</w:t>
+      </w:r>
+      <w:r>
+        <w:rPr>
+          <w:lang w:val="en-US"/>
+        </w:rPr>
+        <w:t>rdware</w:t>
+      </w:r>
+    </w:p>
+    <w:p>
+      <w:pPr>
         <w:pStyle w:val="Heading2"/>
         <w:rPr>
           <w:lang w:val="en-US"/>
@@ -47,26 +67,6 @@
         <w:rPr>
           <w:lang w:val="en-US"/>
         </w:rPr>
-        <w:t>Ha</w:t>
-      </w:r>
-      <w:r>
-        <w:rPr>
-          <w:lang w:val="en-US"/>
-        </w:rPr>
-        <w:t>rdware</w:t>
-      </w:r>
-    </w:p>
-    <w:p>
-      <w:pPr>
-        <w:pStyle w:val="Heading3"/>
-        <w:rPr>
-          <w:lang w:val="en-US"/>
-        </w:rPr>
-      </w:pPr>
-      <w:r>
-        <w:rPr>
-          <w:lang w:val="en-US"/>
-        </w:rPr>
         <w:t>Heat sensors</w:t>
       </w:r>
     </w:p>
@@ -140,7 +140,7 @@
     </w:p>
     <w:p>
       <w:pPr>
-        <w:pStyle w:val="Heading3"/>
+        <w:pStyle w:val="Heading2"/>
         <w:rPr>
           <w:lang w:val="en-US"/>
         </w:rPr>
@@ -176,9 +176,6 @@
     <w:p>
       <w:pPr>
         <w:pStyle w:val="Heading2"/>
-        <w:rPr>
-          <w:lang w:val="en-US"/>
-        </w:rPr>
       </w:pPr>
       <w:r>
         <w:rPr>
@@ -189,13 +186,11 @@
     </w:p>
     <w:p>
       <w:pPr>
-        <w:pStyle w:val="Heading3"/>
-        <w:rPr>
-          <w:lang w:val="en-US"/>
-        </w:rPr>
-      </w:pPr>
-      <w:bookmarkStart w:id="0" w:name="_GoBack"/>
-      <w:bookmarkEnd w:id="0"/>
+        <w:pStyle w:val="Heading4"/>
+        <w:rPr>
+          <w:lang w:val="en-US"/>
+        </w:rPr>
+      </w:pPr>
       <w:r>
         <w:rPr>
           <w:lang w:val="en-US"/>
@@ -578,6 +573,1835 @@
     </w:p>
     <w:p>
       <w:pPr>
+        <w:pStyle w:val="Heading4"/>
+        <w:rPr>
+          <w:lang w:val="en-US"/>
+        </w:rPr>
+      </w:pPr>
+      <w:r>
+        <w:rPr>
+          <w:lang w:val="en-US"/>
+        </w:rPr>
+        <w:t>Voltage</w:t>
+      </w:r>
+      <w:r>
+        <w:rPr>
+          <w:lang w:val="en-US"/>
+        </w:rPr>
+        <w:t xml:space="preserve"> sensor:</w:t>
+      </w:r>
+    </w:p>
+    <w:tbl>
+      <w:tblPr>
+        <w:tblStyle w:val="ListTable3-Accent1"/>
+        <w:tblW w:w="0" w:type="auto"/>
+        <w:tblLook w:val="0020" w:firstRow="1" w:lastRow="0" w:firstColumn="0" w:lastColumn="0" w:noHBand="0" w:noVBand="0"/>
+      </w:tblPr>
+      <w:tblGrid>
+        <w:gridCol w:w="3209"/>
+        <w:gridCol w:w="3209"/>
+        <w:gridCol w:w="3210"/>
+      </w:tblGrid>
+      <w:tr>
+        <w:trPr>
+          <w:cnfStyle w:val="100000000000" w:firstRow="1" w:lastRow="0" w:firstColumn="0" w:lastColumn="0" w:oddVBand="0" w:evenVBand="0" w:oddHBand="0" w:evenHBand="0" w:firstRowFirstColumn="0" w:firstRowLastColumn="0" w:lastRowFirstColumn="0" w:lastRowLastColumn="0"/>
+        </w:trPr>
+        <w:tc>
+          <w:tcPr>
+            <w:cnfStyle w:val="000010000000" w:firstRow="0" w:lastRow="0" w:firstColumn="0" w:lastColumn="0" w:oddVBand="1" w:evenVBand="0" w:oddHBand="0" w:evenHBand="0" w:firstRowFirstColumn="0" w:firstRowLastColumn="0" w:lastRowFirstColumn="0" w:lastRowLastColumn="0"/>
+            <w:tcW w:w="3209" w:type="dxa"/>
+          </w:tcPr>
+          <w:p>
+            <w:pPr>
+              <w:rPr>
+                <w:lang w:val="en-US"/>
+              </w:rPr>
+            </w:pPr>
+            <w:r>
+              <w:rPr>
+                <w:lang w:val="en-US"/>
+              </w:rPr>
+              <w:t>D1 Mini</w:t>
+            </w:r>
+          </w:p>
+        </w:tc>
+        <w:tc>
+          <w:tcPr>
+            <w:tcW w:w="3209" w:type="dxa"/>
+          </w:tcPr>
+          <w:p>
+            <w:pPr>
+              <w:cnfStyle w:val="100000000000" w:firstRow="1" w:lastRow="0" w:firstColumn="0" w:lastColumn="0" w:oddVBand="0" w:evenVBand="0" w:oddHBand="0" w:evenHBand="0" w:firstRowFirstColumn="0" w:firstRowLastColumn="0" w:lastRowFirstColumn="0" w:lastRowLastColumn="0"/>
+              <w:rPr>
+                <w:lang w:val="en-US"/>
+              </w:rPr>
+            </w:pPr>
+          </w:p>
+        </w:tc>
+        <w:tc>
+          <w:tcPr>
+            <w:cnfStyle w:val="000010000000" w:firstRow="0" w:lastRow="0" w:firstColumn="0" w:lastColumn="0" w:oddVBand="1" w:evenVBand="0" w:oddHBand="0" w:evenHBand="0" w:firstRowFirstColumn="0" w:firstRowLastColumn="0" w:lastRowFirstColumn="0" w:lastRowLastColumn="0"/>
+            <w:tcW w:w="3210" w:type="dxa"/>
+          </w:tcPr>
+          <w:p>
+            <w:pPr>
+              <w:rPr>
+                <w:lang w:val="en-US"/>
+              </w:rPr>
+            </w:pPr>
+            <w:r>
+              <w:rPr>
+                <w:lang w:val="en-US"/>
+              </w:rPr>
+              <w:t>12V battery</w:t>
+            </w:r>
+          </w:p>
+        </w:tc>
+      </w:tr>
+      <w:tr>
+        <w:trPr>
+          <w:cnfStyle w:val="000000100000" w:firstRow="0" w:lastRow="0" w:firstColumn="0" w:lastColumn="0" w:oddVBand="0" w:evenVBand="0" w:oddHBand="1" w:evenHBand="0" w:firstRowFirstColumn="0" w:firstRowLastColumn="0" w:lastRowFirstColumn="0" w:lastRowLastColumn="0"/>
+        </w:trPr>
+        <w:tc>
+          <w:tcPr>
+            <w:cnfStyle w:val="000010000000" w:firstRow="0" w:lastRow="0" w:firstColumn="0" w:lastColumn="0" w:oddVBand="1" w:evenVBand="0" w:oddHBand="0" w:evenHBand="0" w:firstRowFirstColumn="0" w:firstRowLastColumn="0" w:lastRowFirstColumn="0" w:lastRowLastColumn="0"/>
+            <w:tcW w:w="3209" w:type="dxa"/>
+          </w:tcPr>
+          <w:p>
+            <w:pPr>
+              <w:rPr>
+                <w:lang w:val="en-US"/>
+              </w:rPr>
+            </w:pPr>
+            <w:r>
+              <w:rPr>
+                <w:lang w:val="en-US"/>
+              </w:rPr>
+              <w:t>3.3V</w:t>
+            </w:r>
+          </w:p>
+        </w:tc>
+        <w:tc>
+          <w:tcPr>
+            <w:tcW w:w="3209" w:type="dxa"/>
+          </w:tcPr>
+          <w:p>
+            <w:pPr>
+              <w:cnfStyle w:val="000000100000" w:firstRow="0" w:lastRow="0" w:firstColumn="0" w:lastColumn="0" w:oddVBand="0" w:evenVBand="0" w:oddHBand="1" w:evenHBand="0" w:firstRowFirstColumn="0" w:firstRowLastColumn="0" w:lastRowFirstColumn="0" w:lastRowLastColumn="0"/>
+              <w:rPr>
+                <w:lang w:val="en-US"/>
+              </w:rPr>
+            </w:pPr>
+            <w:bookmarkStart w:id="0" w:name="_GoBack"/>
+            <w:bookmarkEnd w:id="0"/>
+          </w:p>
+        </w:tc>
+        <w:tc>
+          <w:tcPr>
+            <w:cnfStyle w:val="000010000000" w:firstRow="0" w:lastRow="0" w:firstColumn="0" w:lastColumn="0" w:oddVBand="1" w:evenVBand="0" w:oddHBand="0" w:evenHBand="0" w:firstRowFirstColumn="0" w:firstRowLastColumn="0" w:lastRowFirstColumn="0" w:lastRowLastColumn="0"/>
+            <w:tcW w:w="3210" w:type="dxa"/>
+          </w:tcPr>
+          <w:p>
+            <w:pPr>
+              <w:rPr>
+                <w:lang w:val="en-US"/>
+              </w:rPr>
+            </w:pPr>
+            <w:r>
+              <w:rPr>
+                <w:lang w:val="en-US"/>
+              </w:rPr>
+              <w:t>+</w:t>
+            </w:r>
+          </w:p>
+        </w:tc>
+      </w:tr>
+      <w:tr>
+        <w:tc>
+          <w:tcPr>
+            <w:cnfStyle w:val="000010000000" w:firstRow="0" w:lastRow="0" w:firstColumn="0" w:lastColumn="0" w:oddVBand="1" w:evenVBand="0" w:oddHBand="0" w:evenHBand="0" w:firstRowFirstColumn="0" w:firstRowLastColumn="0" w:lastRowFirstColumn="0" w:lastRowLastColumn="0"/>
+            <w:tcW w:w="3209" w:type="dxa"/>
+          </w:tcPr>
+          <w:p>
+            <w:pPr>
+              <w:rPr>
+                <w:lang w:val="en-US"/>
+              </w:rPr>
+            </w:pPr>
+            <w:r>
+              <w:rPr>
+                <w:lang w:val="en-US"/>
+              </w:rPr>
+              <w:t>GND</w:t>
+            </w:r>
+          </w:p>
+        </w:tc>
+        <w:tc>
+          <w:tcPr>
+            <w:tcW w:w="3209" w:type="dxa"/>
+          </w:tcPr>
+          <w:p>
+            <w:pPr>
+              <w:cnfStyle w:val="000000000000" w:firstRow="0" w:lastRow="0" w:firstColumn="0" w:lastColumn="0" w:oddVBand="0" w:evenVBand="0" w:oddHBand="0" w:evenHBand="0" w:firstRowFirstColumn="0" w:firstRowLastColumn="0" w:lastRowFirstColumn="0" w:lastRowLastColumn="0"/>
+              <w:rPr>
+                <w:lang w:val="en-US"/>
+              </w:rPr>
+            </w:pPr>
+          </w:p>
+        </w:tc>
+        <w:tc>
+          <w:tcPr>
+            <w:cnfStyle w:val="000010000000" w:firstRow="0" w:lastRow="0" w:firstColumn="0" w:lastColumn="0" w:oddVBand="1" w:evenVBand="0" w:oddHBand="0" w:evenHBand="0" w:firstRowFirstColumn="0" w:firstRowLastColumn="0" w:lastRowFirstColumn="0" w:lastRowLastColumn="0"/>
+            <w:tcW w:w="3210" w:type="dxa"/>
+          </w:tcPr>
+          <w:p>
+            <w:pPr>
+              <w:rPr>
+                <w:lang w:val="en-US"/>
+              </w:rPr>
+            </w:pPr>
+            <w:r>
+              <w:rPr>
+                <w:lang w:val="en-US"/>
+              </w:rPr>
+              <w:t>-</w:t>
+            </w:r>
+          </w:p>
+        </w:tc>
+      </w:tr>
+      <w:tr>
+        <w:trPr>
+          <w:cnfStyle w:val="000000100000" w:firstRow="0" w:lastRow="0" w:firstColumn="0" w:lastColumn="0" w:oddVBand="0" w:evenVBand="0" w:oddHBand="1" w:evenHBand="0" w:firstRowFirstColumn="0" w:firstRowLastColumn="0" w:lastRowFirstColumn="0" w:lastRowLastColumn="0"/>
+        </w:trPr>
+        <w:tc>
+          <w:tcPr>
+            <w:cnfStyle w:val="000010000000" w:firstRow="0" w:lastRow="0" w:firstColumn="0" w:lastColumn="0" w:oddVBand="1" w:evenVBand="0" w:oddHBand="0" w:evenHBand="0" w:firstRowFirstColumn="0" w:firstRowLastColumn="0" w:lastRowFirstColumn="0" w:lastRowLastColumn="0"/>
+            <w:tcW w:w="3209" w:type="dxa"/>
+          </w:tcPr>
+          <w:p>
+            <w:pPr>
+              <w:rPr>
+                <w:lang w:val="en-US"/>
+              </w:rPr>
+            </w:pPr>
+            <w:r>
+              <w:rPr>
+                <w:lang w:val="en-US"/>
+              </w:rPr>
+              <w:t>D1</w:t>
+            </w:r>
+          </w:p>
+        </w:tc>
+        <w:tc>
+          <w:tcPr>
+            <w:tcW w:w="3209" w:type="dxa"/>
+          </w:tcPr>
+          <w:p>
+            <w:pPr>
+              <w:cnfStyle w:val="000000100000" w:firstRow="0" w:lastRow="0" w:firstColumn="0" w:lastColumn="0" w:oddVBand="0" w:evenVBand="0" w:oddHBand="1" w:evenHBand="0" w:firstRowFirstColumn="0" w:firstRowLastColumn="0" w:lastRowFirstColumn="0" w:lastRowLastColumn="0"/>
+              <w:rPr>
+                <w:lang w:val="en-US"/>
+              </w:rPr>
+            </w:pPr>
+          </w:p>
+        </w:tc>
+        <w:tc>
+          <w:tcPr>
+            <w:cnfStyle w:val="000010000000" w:firstRow="0" w:lastRow="0" w:firstColumn="0" w:lastColumn="0" w:oddVBand="1" w:evenVBand="0" w:oddHBand="0" w:evenHBand="0" w:firstRowFirstColumn="0" w:firstRowLastColumn="0" w:lastRowFirstColumn="0" w:lastRowLastColumn="0"/>
+            <w:tcW w:w="3210" w:type="dxa"/>
+          </w:tcPr>
+          <w:p>
+            <w:pPr>
+              <w:rPr>
+                <w:lang w:val="en-US"/>
+              </w:rPr>
+            </w:pPr>
+          </w:p>
+        </w:tc>
+      </w:tr>
+      <w:tr>
+        <w:tc>
+          <w:tcPr>
+            <w:cnfStyle w:val="000010000000" w:firstRow="0" w:lastRow="0" w:firstColumn="0" w:lastColumn="0" w:oddVBand="1" w:evenVBand="0" w:oddHBand="0" w:evenHBand="0" w:firstRowFirstColumn="0" w:firstRowLastColumn="0" w:lastRowFirstColumn="0" w:lastRowLastColumn="0"/>
+            <w:tcW w:w="3209" w:type="dxa"/>
+          </w:tcPr>
+          <w:p>
+            <w:pPr>
+              <w:rPr>
+                <w:lang w:val="en-US"/>
+              </w:rPr>
+            </w:pPr>
+            <w:r>
+              <w:rPr>
+                <w:lang w:val="en-US"/>
+              </w:rPr>
+              <w:t>D2</w:t>
+            </w:r>
+          </w:p>
+        </w:tc>
+        <w:tc>
+          <w:tcPr>
+            <w:tcW w:w="3209" w:type="dxa"/>
+          </w:tcPr>
+          <w:p>
+            <w:pPr>
+              <w:cnfStyle w:val="000000000000" w:firstRow="0" w:lastRow="0" w:firstColumn="0" w:lastColumn="0" w:oddVBand="0" w:evenVBand="0" w:oddHBand="0" w:evenHBand="0" w:firstRowFirstColumn="0" w:firstRowLastColumn="0" w:lastRowFirstColumn="0" w:lastRowLastColumn="0"/>
+              <w:rPr>
+                <w:lang w:val="en-US"/>
+              </w:rPr>
+            </w:pPr>
+          </w:p>
+        </w:tc>
+        <w:tc>
+          <w:tcPr>
+            <w:cnfStyle w:val="000010000000" w:firstRow="0" w:lastRow="0" w:firstColumn="0" w:lastColumn="0" w:oddVBand="1" w:evenVBand="0" w:oddHBand="0" w:evenHBand="0" w:firstRowFirstColumn="0" w:firstRowLastColumn="0" w:lastRowFirstColumn="0" w:lastRowLastColumn="0"/>
+            <w:tcW w:w="3210" w:type="dxa"/>
+          </w:tcPr>
+          <w:p>
+            <w:pPr>
+              <w:rPr>
+                <w:lang w:val="en-US"/>
+              </w:rPr>
+            </w:pPr>
+          </w:p>
+        </w:tc>
+      </w:tr>
+      <w:tr>
+        <w:trPr>
+          <w:cnfStyle w:val="000000100000" w:firstRow="0" w:lastRow="0" w:firstColumn="0" w:lastColumn="0" w:oddVBand="0" w:evenVBand="0" w:oddHBand="1" w:evenHBand="0" w:firstRowFirstColumn="0" w:firstRowLastColumn="0" w:lastRowFirstColumn="0" w:lastRowLastColumn="0"/>
+        </w:trPr>
+        <w:tc>
+          <w:tcPr>
+            <w:cnfStyle w:val="000010000000" w:firstRow="0" w:lastRow="0" w:firstColumn="0" w:lastColumn="0" w:oddVBand="1" w:evenVBand="0" w:oddHBand="0" w:evenHBand="0" w:firstRowFirstColumn="0" w:firstRowLastColumn="0" w:lastRowFirstColumn="0" w:lastRowLastColumn="0"/>
+            <w:tcW w:w="3209" w:type="dxa"/>
+          </w:tcPr>
+          <w:p>
+            <w:pPr>
+              <w:rPr>
+                <w:lang w:val="en-US"/>
+              </w:rPr>
+            </w:pPr>
+            <w:r>
+              <w:rPr>
+                <w:lang w:val="en-US"/>
+              </w:rPr>
+              <w:t xml:space="preserve">D0 wired to RST </w:t>
+            </w:r>
+            <w:r>
+              <w:rPr>
+                <w:lang w:val="en-US"/>
+              </w:rPr>
+              <w:br/>
+              <w:t>(to enable deep sleep)</w:t>
+            </w:r>
+          </w:p>
+        </w:tc>
+        <w:tc>
+          <w:tcPr>
+            <w:tcW w:w="3209" w:type="dxa"/>
+          </w:tcPr>
+          <w:p>
+            <w:pPr>
+              <w:cnfStyle w:val="000000100000" w:firstRow="0" w:lastRow="0" w:firstColumn="0" w:lastColumn="0" w:oddVBand="0" w:evenVBand="0" w:oddHBand="1" w:evenHBand="0" w:firstRowFirstColumn="0" w:firstRowLastColumn="0" w:lastRowFirstColumn="0" w:lastRowLastColumn="0"/>
+              <w:rPr>
+                <w:lang w:val="en-US"/>
+              </w:rPr>
+            </w:pPr>
+          </w:p>
+        </w:tc>
+        <w:tc>
+          <w:tcPr>
+            <w:cnfStyle w:val="000010000000" w:firstRow="0" w:lastRow="0" w:firstColumn="0" w:lastColumn="0" w:oddVBand="1" w:evenVBand="0" w:oddHBand="0" w:evenHBand="0" w:firstRowFirstColumn="0" w:firstRowLastColumn="0" w:lastRowFirstColumn="0" w:lastRowLastColumn="0"/>
+            <w:tcW w:w="3210" w:type="dxa"/>
+          </w:tcPr>
+          <w:p>
+            <w:pPr>
+              <w:rPr>
+                <w:lang w:val="en-US"/>
+              </w:rPr>
+            </w:pPr>
+          </w:p>
+        </w:tc>
+      </w:tr>
+    </w:tbl>
+    <w:p>
+      <w:pPr>
+        <w:rPr>
+          <w:rFonts w:ascii="Tahoma" w:hAnsi="Tahoma" w:cs="Tahoma"/>
+          <w:color w:val="000000"/>
+          <w:sz w:val="19"/>
+          <w:szCs w:val="19"/>
+          <w:shd w:val="clear" w:color="auto" w:fill="FFFFFF"/>
+          <w:lang w:val="en-US"/>
+        </w:rPr>
+      </w:pPr>
+    </w:p>
+    <w:p>
+      <w:pPr>
+        <w:rPr>
+          <w:lang w:val="en-US"/>
+        </w:rPr>
+      </w:pPr>
+    </w:p>
+    <w:p>
+      <w:pPr>
+        <w:pStyle w:val="Heading1"/>
+        <w:rPr>
+          <w:lang w:val="en-US"/>
+        </w:rPr>
+      </w:pPr>
+      <w:r>
+        <w:rPr>
+          <w:lang w:val="en-US"/>
+        </w:rPr>
+        <w:t>Functional Description</w:t>
+      </w:r>
+    </w:p>
+    <w:p>
+      <w:pPr>
+        <w:pStyle w:val="Heading2"/>
+        <w:rPr>
+          <w:lang w:val="en-US"/>
+        </w:rPr>
+      </w:pPr>
+      <w:r>
+        <w:rPr>
+          <w:lang w:val="en-US"/>
+        </w:rPr>
+        <w:t xml:space="preserve">Communication </w:t>
+      </w:r>
+      <w:r>
+        <w:rPr>
+          <w:lang w:val="en-US"/>
+        </w:rPr>
+        <w:tab/>
+      </w:r>
+    </w:p>
+    <w:p>
+      <w:pPr>
+        <w:pStyle w:val="Heading3"/>
+        <w:rPr>
+          <w:lang w:val="en-US"/>
+        </w:rPr>
+      </w:pPr>
+      <w:r>
+        <w:rPr>
+          <w:lang w:val="en-US"/>
+        </w:rPr>
+        <w:t>Principle</w:t>
+      </w:r>
+    </w:p>
+    <w:p>
+      <w:pPr>
+        <w:rPr>
+          <w:lang w:val="en-US"/>
+        </w:rPr>
+      </w:pPr>
+      <w:r>
+        <w:rPr>
+          <w:lang w:val="en-US"/>
+        </w:rPr>
+        <w:t xml:space="preserve">Host (Android tablet) and client (Arduino) communicates via UDP on </w:t>
+      </w:r>
+      <w:proofErr w:type="spellStart"/>
+      <w:r>
+        <w:rPr>
+          <w:lang w:val="en-US"/>
+        </w:rPr>
+        <w:t>wifi</w:t>
+      </w:r>
+      <w:proofErr w:type="spellEnd"/>
+      <w:r>
+        <w:rPr>
+          <w:lang w:val="en-US"/>
+        </w:rPr>
+        <w:t>.</w:t>
+      </w:r>
+    </w:p>
+    <w:p>
+      <w:pPr>
+        <w:rPr>
+          <w:lang w:val="en-US"/>
+        </w:rPr>
+      </w:pPr>
+      <w:r>
+        <w:rPr>
+          <w:lang w:val="en-US"/>
+        </w:rPr>
+        <w:t xml:space="preserve">Both need to connect on </w:t>
+      </w:r>
+      <w:proofErr w:type="spellStart"/>
+      <w:r>
+        <w:rPr>
+          <w:lang w:val="en-US"/>
+        </w:rPr>
+        <w:t>Wifi</w:t>
+      </w:r>
+      <w:proofErr w:type="spellEnd"/>
+      <w:r>
+        <w:rPr>
+          <w:lang w:val="en-US"/>
+        </w:rPr>
+        <w:t xml:space="preserve"> hotspot.</w:t>
+      </w:r>
+    </w:p>
+    <w:p>
+      <w:pPr>
+        <w:rPr>
+          <w:lang w:val="en-US"/>
+        </w:rPr>
+      </w:pPr>
+      <w:r>
+        <w:rPr>
+          <w:lang w:val="en-US"/>
+        </w:rPr>
+        <w:lastRenderedPageBreak/>
+        <w:t>Order of appearance is insignificant.</w:t>
+      </w:r>
+    </w:p>
+    <w:p>
+      <w:pPr>
+        <w:pStyle w:val="Heading4"/>
+        <w:rPr>
+          <w:lang w:val="en-US"/>
+        </w:rPr>
+      </w:pPr>
+      <w:r>
+        <w:rPr>
+          <w:lang w:val="en-US"/>
+        </w:rPr>
+        <w:t>Basic initial handshake and sensor reading commands</w:t>
+      </w:r>
+    </w:p>
+    <w:tbl>
+      <w:tblPr>
+        <w:tblStyle w:val="TableGrid"/>
+        <w:tblW w:w="0" w:type="auto"/>
+        <w:tblLook w:val="04A0" w:firstRow="1" w:lastRow="0" w:firstColumn="1" w:lastColumn="0" w:noHBand="0" w:noVBand="1"/>
+      </w:tblPr>
+      <w:tblGrid>
+        <w:gridCol w:w="4814"/>
+        <w:gridCol w:w="4814"/>
+      </w:tblGrid>
+      <w:tr>
+        <w:tc>
+          <w:tcPr>
+            <w:tcW w:w="4814" w:type="dxa"/>
+          </w:tcPr>
+          <w:p>
+            <w:pPr>
+              <w:rPr>
+                <w:lang w:val="en-US"/>
+              </w:rPr>
+            </w:pPr>
+            <w:r>
+              <w:rPr>
+                <w:lang w:val="en-US"/>
+              </w:rPr>
+              <w:t>Client</w:t>
+            </w:r>
+          </w:p>
+        </w:tc>
+        <w:tc>
+          <w:tcPr>
+            <w:tcW w:w="4814" w:type="dxa"/>
+          </w:tcPr>
+          <w:p>
+            <w:pPr>
+              <w:rPr>
+                <w:lang w:val="en-US"/>
+              </w:rPr>
+            </w:pPr>
+            <w:r>
+              <w:rPr>
+                <w:lang w:val="en-US"/>
+              </w:rPr>
+              <w:t>Host</w:t>
+            </w:r>
+          </w:p>
+        </w:tc>
+      </w:tr>
+      <w:tr>
+        <w:tc>
+          <w:tcPr>
+            <w:tcW w:w="4814" w:type="dxa"/>
+          </w:tcPr>
+          <w:p>
+            <w:pPr>
+              <w:rPr>
+                <w:lang w:val="en-US"/>
+              </w:rPr>
+            </w:pPr>
+            <w:r>
+              <w:rPr>
+                <w:lang w:val="en-US"/>
+              </w:rPr>
+              <w:t xml:space="preserve">send </w:t>
+            </w:r>
+            <w:r>
+              <w:rPr>
+                <w:rFonts w:ascii="Consolas" w:hAnsi="Consolas" w:cs="Consolas"/>
+                <w:color w:val="000000"/>
+                <w:sz w:val="19"/>
+                <w:szCs w:val="19"/>
+                <w:lang w:val="en-GB"/>
+              </w:rPr>
+              <w:t xml:space="preserve">CMD_ASK_HOST_TO_JOIN_NETWORK </w:t>
+            </w:r>
+          </w:p>
+        </w:tc>
+        <w:tc>
+          <w:tcPr>
+            <w:tcW w:w="4814" w:type="dxa"/>
+          </w:tcPr>
+          <w:p>
+            <w:pPr>
+              <w:rPr>
+                <w:lang w:val="en-US"/>
+              </w:rPr>
+            </w:pPr>
+          </w:p>
+        </w:tc>
+      </w:tr>
+      <w:tr>
+        <w:tc>
+          <w:tcPr>
+            <w:tcW w:w="4814" w:type="dxa"/>
+          </w:tcPr>
+          <w:p>
+            <w:pPr>
+              <w:rPr>
+                <w:lang w:val="en-US"/>
+              </w:rPr>
+            </w:pPr>
+          </w:p>
+        </w:tc>
+        <w:tc>
+          <w:tcPr>
+            <w:tcW w:w="4814" w:type="dxa"/>
+          </w:tcPr>
+          <w:p>
+            <w:pPr>
+              <w:rPr>
+                <w:lang w:val="en-US"/>
+              </w:rPr>
+            </w:pPr>
+            <w:r>
+              <w:rPr>
+                <w:lang w:val="en-US"/>
+              </w:rPr>
+              <w:t>Register client.</w:t>
+            </w:r>
+          </w:p>
+          <w:p>
+            <w:pPr>
+              <w:rPr>
+                <w:rFonts w:ascii="Consolas" w:hAnsi="Consolas" w:cs="Consolas"/>
+                <w:color w:val="000000"/>
+                <w:sz w:val="19"/>
+                <w:szCs w:val="19"/>
+                <w:lang w:val="en-GB"/>
+              </w:rPr>
+            </w:pPr>
+            <w:r>
+              <w:rPr>
+                <w:lang w:val="en-US"/>
+              </w:rPr>
+              <w:t xml:space="preserve">Respond </w:t>
+            </w:r>
+            <w:r>
+              <w:rPr>
+                <w:rFonts w:ascii="Consolas" w:hAnsi="Consolas" w:cs="Consolas"/>
+                <w:color w:val="000000"/>
+                <w:sz w:val="19"/>
+                <w:szCs w:val="19"/>
+                <w:lang w:val="en-GB"/>
+              </w:rPr>
+              <w:t>CMD_OK_TO_JOIN_NETWORK</w:t>
+            </w:r>
+            <w:r>
+              <w:rPr>
+                <w:lang w:val="en-US"/>
+              </w:rPr>
+              <w:t xml:space="preserve"> </w:t>
+            </w:r>
+          </w:p>
+        </w:tc>
+      </w:tr>
+      <w:tr>
+        <w:tc>
+          <w:tcPr>
+            <w:tcW w:w="4814" w:type="dxa"/>
+          </w:tcPr>
+          <w:p>
+            <w:pPr>
+              <w:rPr>
+                <w:lang w:val="en-US"/>
+              </w:rPr>
+            </w:pPr>
+            <w:r>
+              <w:rPr>
+                <w:lang w:val="en-US"/>
+              </w:rPr>
+              <w:t>Wait for next command from host (or timeout)</w:t>
+            </w:r>
+          </w:p>
+        </w:tc>
+        <w:tc>
+          <w:tcPr>
+            <w:tcW w:w="4814" w:type="dxa"/>
+          </w:tcPr>
+          <w:p>
+            <w:pPr>
+              <w:rPr>
+                <w:lang w:val="en-US"/>
+              </w:rPr>
+            </w:pPr>
+          </w:p>
+        </w:tc>
+      </w:tr>
+      <w:tr>
+        <w:tc>
+          <w:tcPr>
+            <w:tcW w:w="4814" w:type="dxa"/>
+          </w:tcPr>
+          <w:p>
+            <w:pPr>
+              <w:rPr>
+                <w:lang w:val="en-US"/>
+              </w:rPr>
+            </w:pPr>
+          </w:p>
+        </w:tc>
+        <w:tc>
+          <w:tcPr>
+            <w:tcW w:w="4814" w:type="dxa"/>
+          </w:tcPr>
+          <w:p>
+            <w:pPr>
+              <w:rPr>
+                <w:lang w:val="en-US"/>
+              </w:rPr>
+            </w:pPr>
+            <w:r>
+              <w:rPr>
+                <w:rFonts w:ascii="Consolas" w:hAnsi="Consolas" w:cs="Consolas"/>
+                <w:color w:val="000000"/>
+                <w:sz w:val="19"/>
+                <w:szCs w:val="19"/>
+                <w:lang w:val="en-GB"/>
+              </w:rPr>
+              <w:t>Send CMD_READ_SENSOR_DATA to initiate sensor reading</w:t>
+            </w:r>
+          </w:p>
+        </w:tc>
+      </w:tr>
+      <w:tr>
+        <w:tc>
+          <w:tcPr>
+            <w:tcW w:w="4814" w:type="dxa"/>
+          </w:tcPr>
+          <w:p>
+            <w:pPr>
+              <w:rPr>
+                <w:lang w:val="en-US"/>
+              </w:rPr>
+            </w:pPr>
+            <w:r>
+              <w:rPr>
+                <w:rFonts w:ascii="Consolas" w:hAnsi="Consolas" w:cs="Consolas"/>
+                <w:color w:val="000000"/>
+                <w:sz w:val="19"/>
+                <w:szCs w:val="19"/>
+                <w:lang w:val="en-GB"/>
+              </w:rPr>
+              <w:t>Reply with sensor reading in CMD_SENSOR_DATA_REPLY</w:t>
+            </w:r>
+          </w:p>
+        </w:tc>
+        <w:tc>
+          <w:tcPr>
+            <w:tcW w:w="4814" w:type="dxa"/>
+          </w:tcPr>
+          <w:p>
+            <w:pPr>
+              <w:rPr>
+                <w:rFonts w:ascii="Consolas" w:hAnsi="Consolas" w:cs="Consolas"/>
+                <w:color w:val="000000"/>
+                <w:sz w:val="19"/>
+                <w:szCs w:val="19"/>
+                <w:lang w:val="en-GB"/>
+              </w:rPr>
+            </w:pPr>
+          </w:p>
+        </w:tc>
+      </w:tr>
+    </w:tbl>
+    <w:p>
+      <w:pPr>
+        <w:rPr>
+          <w:lang w:val="en-US"/>
+        </w:rPr>
+      </w:pPr>
+    </w:p>
+    <w:p>
+      <w:pPr>
+        <w:pStyle w:val="Heading4"/>
+        <w:rPr>
+          <w:lang w:val="en-US"/>
+        </w:rPr>
+      </w:pPr>
+      <w:r>
+        <w:rPr>
+          <w:lang w:val="en-US"/>
+        </w:rPr>
+        <w:t xml:space="preserve">Reconnection if client has lost power or connection </w:t>
+      </w:r>
+    </w:p>
+    <w:tbl>
+      <w:tblPr>
+        <w:tblStyle w:val="TableGrid"/>
+        <w:tblW w:w="0" w:type="auto"/>
+        <w:tblLook w:val="04A0" w:firstRow="1" w:lastRow="0" w:firstColumn="1" w:lastColumn="0" w:noHBand="0" w:noVBand="1"/>
+      </w:tblPr>
+      <w:tblGrid>
+        <w:gridCol w:w="4814"/>
+        <w:gridCol w:w="4814"/>
+      </w:tblGrid>
+      <w:tr>
+        <w:tc>
+          <w:tcPr>
+            <w:tcW w:w="4814" w:type="dxa"/>
+          </w:tcPr>
+          <w:p>
+            <w:pPr>
+              <w:rPr>
+                <w:lang w:val="en-US"/>
+              </w:rPr>
+            </w:pPr>
+            <w:r>
+              <w:rPr>
+                <w:lang w:val="en-US"/>
+              </w:rPr>
+              <w:t>Client</w:t>
+            </w:r>
+          </w:p>
+        </w:tc>
+        <w:tc>
+          <w:tcPr>
+            <w:tcW w:w="4814" w:type="dxa"/>
+          </w:tcPr>
+          <w:p>
+            <w:pPr>
+              <w:rPr>
+                <w:lang w:val="en-US"/>
+              </w:rPr>
+            </w:pPr>
+            <w:r>
+              <w:rPr>
+                <w:lang w:val="en-US"/>
+              </w:rPr>
+              <w:t>Host</w:t>
+            </w:r>
+          </w:p>
+        </w:tc>
+      </w:tr>
+      <w:tr>
+        <w:tc>
+          <w:tcPr>
+            <w:tcW w:w="4814" w:type="dxa"/>
+          </w:tcPr>
+          <w:p>
+            <w:pPr>
+              <w:rPr>
+                <w:lang w:val="en-US"/>
+              </w:rPr>
+            </w:pPr>
+            <w:r>
+              <w:rPr>
+                <w:lang w:val="en-US"/>
+              </w:rPr>
+              <w:t xml:space="preserve">send </w:t>
+            </w:r>
+            <w:r>
+              <w:rPr>
+                <w:rFonts w:ascii="Consolas" w:hAnsi="Consolas" w:cs="Consolas"/>
+                <w:color w:val="000000"/>
+                <w:sz w:val="19"/>
+                <w:szCs w:val="19"/>
+                <w:lang w:val="en-GB"/>
+              </w:rPr>
+              <w:t xml:space="preserve">CMD_ASK_HOST_TO_JOIN_NETWORK </w:t>
+            </w:r>
+          </w:p>
+        </w:tc>
+        <w:tc>
+          <w:tcPr>
+            <w:tcW w:w="4814" w:type="dxa"/>
+          </w:tcPr>
+          <w:p>
+            <w:pPr>
+              <w:rPr>
+                <w:lang w:val="en-US"/>
+              </w:rPr>
+            </w:pPr>
+          </w:p>
+        </w:tc>
+      </w:tr>
+      <w:tr>
+        <w:tc>
+          <w:tcPr>
+            <w:tcW w:w="4814" w:type="dxa"/>
+          </w:tcPr>
+          <w:p>
+            <w:pPr>
+              <w:rPr>
+                <w:lang w:val="en-US"/>
+              </w:rPr>
+            </w:pPr>
+          </w:p>
+        </w:tc>
+        <w:tc>
+          <w:tcPr>
+            <w:tcW w:w="4814" w:type="dxa"/>
+          </w:tcPr>
+          <w:p>
+            <w:pPr>
+              <w:rPr>
+                <w:lang w:val="en-US"/>
+              </w:rPr>
+            </w:pPr>
+            <w:r>
+              <w:rPr>
+                <w:lang w:val="en-US"/>
+              </w:rPr>
+              <w:t>(client already registered)</w:t>
+            </w:r>
+          </w:p>
+          <w:p>
+            <w:pPr>
+              <w:rPr>
+                <w:rFonts w:ascii="Consolas" w:hAnsi="Consolas" w:cs="Consolas"/>
+                <w:color w:val="000000"/>
+                <w:sz w:val="19"/>
+                <w:szCs w:val="19"/>
+                <w:lang w:val="en-GB"/>
+              </w:rPr>
+            </w:pPr>
+            <w:r>
+              <w:rPr>
+                <w:lang w:val="en-US"/>
+              </w:rPr>
+              <w:t xml:space="preserve">Respond </w:t>
+            </w:r>
+            <w:r>
+              <w:rPr>
+                <w:rFonts w:ascii="Consolas" w:hAnsi="Consolas" w:cs="Consolas"/>
+                <w:color w:val="000000"/>
+                <w:sz w:val="19"/>
+                <w:szCs w:val="19"/>
+                <w:lang w:val="en-GB"/>
+              </w:rPr>
+              <w:t>CMD_OK_TO_JOIN_NETWORK</w:t>
+            </w:r>
+            <w:r>
+              <w:rPr>
+                <w:lang w:val="en-US"/>
+              </w:rPr>
+              <w:t xml:space="preserve"> </w:t>
+            </w:r>
+          </w:p>
+        </w:tc>
+      </w:tr>
+    </w:tbl>
+    <w:p>
+      <w:pPr>
+        <w:pStyle w:val="Heading3"/>
+        <w:rPr>
+          <w:lang w:val="en-US"/>
+        </w:rPr>
+      </w:pPr>
+    </w:p>
+    <w:p>
+      <w:pPr>
+        <w:pStyle w:val="Heading4"/>
+        <w:rPr>
+          <w:lang w:val="en-US"/>
+        </w:rPr>
+      </w:pPr>
+      <w:r>
+        <w:rPr>
+          <w:lang w:val="en-US"/>
+        </w:rPr>
+        <w:t xml:space="preserve">Reconnection if host has lost power or connection </w:t>
+      </w:r>
+    </w:p>
+    <w:tbl>
+      <w:tblPr>
+        <w:tblStyle w:val="TableGrid"/>
+        <w:tblW w:w="0" w:type="auto"/>
+        <w:tblLook w:val="04A0" w:firstRow="1" w:lastRow="0" w:firstColumn="1" w:lastColumn="0" w:noHBand="0" w:noVBand="1"/>
+      </w:tblPr>
+      <w:tblGrid>
+        <w:gridCol w:w="4814"/>
+        <w:gridCol w:w="4814"/>
+      </w:tblGrid>
+      <w:tr>
+        <w:tc>
+          <w:tcPr>
+            <w:tcW w:w="4814" w:type="dxa"/>
+          </w:tcPr>
+          <w:p>
+            <w:pPr>
+              <w:rPr>
+                <w:lang w:val="en-US"/>
+              </w:rPr>
+            </w:pPr>
+            <w:r>
+              <w:rPr>
+                <w:lang w:val="en-US"/>
+              </w:rPr>
+              <w:t>Client</w:t>
+            </w:r>
+          </w:p>
+        </w:tc>
+        <w:tc>
+          <w:tcPr>
+            <w:tcW w:w="4814" w:type="dxa"/>
+          </w:tcPr>
+          <w:p>
+            <w:pPr>
+              <w:rPr>
+                <w:lang w:val="en-US"/>
+              </w:rPr>
+            </w:pPr>
+            <w:r>
+              <w:rPr>
+                <w:lang w:val="en-US"/>
+              </w:rPr>
+              <w:t>Host</w:t>
+            </w:r>
+          </w:p>
+        </w:tc>
+      </w:tr>
+      <w:tr>
+        <w:tc>
+          <w:tcPr>
+            <w:tcW w:w="4814" w:type="dxa"/>
+          </w:tcPr>
+          <w:p>
+            <w:pPr>
+              <w:rPr>
+                <w:lang w:val="en-US"/>
+              </w:rPr>
+            </w:pPr>
+            <w:r>
+              <w:rPr>
+                <w:lang w:val="en-US"/>
+              </w:rPr>
+              <w:t>Repeat until reply from host:</w:t>
+            </w:r>
+          </w:p>
+          <w:p>
+            <w:pPr>
+              <w:rPr>
+                <w:rFonts w:ascii="Consolas" w:hAnsi="Consolas" w:cs="Consolas"/>
+                <w:color w:val="000000"/>
+                <w:sz w:val="19"/>
+                <w:szCs w:val="19"/>
+                <w:lang w:val="en-GB"/>
+              </w:rPr>
+            </w:pPr>
+            <w:r>
+              <w:rPr>
+                <w:lang w:val="en-US"/>
+              </w:rPr>
+              <w:t xml:space="preserve">   </w:t>
+            </w:r>
+            <w:r>
+              <w:rPr>
+                <w:lang w:val="en-US"/>
+              </w:rPr>
+              <w:t xml:space="preserve">send </w:t>
+            </w:r>
+            <w:r>
+              <w:rPr>
+                <w:rFonts w:ascii="Consolas" w:hAnsi="Consolas" w:cs="Consolas"/>
+                <w:color w:val="000000"/>
+                <w:sz w:val="19"/>
+                <w:szCs w:val="19"/>
+                <w:lang w:val="en-GB"/>
+              </w:rPr>
+              <w:t xml:space="preserve">CMD_ASK_HOST_TO_JOIN_NETWORK </w:t>
+            </w:r>
+          </w:p>
+          <w:p>
+            <w:pPr>
+              <w:rPr>
+                <w:lang w:val="en-US"/>
+              </w:rPr>
+            </w:pPr>
+            <w:r>
+              <w:rPr>
+                <w:lang w:val="en-US"/>
+              </w:rPr>
+              <w:t xml:space="preserve">   wait a few seconds</w:t>
+            </w:r>
+          </w:p>
+          <w:p>
+            <w:pPr>
+              <w:rPr>
+                <w:lang w:val="en-US"/>
+              </w:rPr>
+            </w:pPr>
+            <w:r>
+              <w:rPr>
+                <w:lang w:val="en-US"/>
+              </w:rPr>
+              <w:t xml:space="preserve">   go to deep sleep (if not reply received)</w:t>
+            </w:r>
+          </w:p>
+        </w:tc>
+        <w:tc>
+          <w:tcPr>
+            <w:tcW w:w="4814" w:type="dxa"/>
+          </w:tcPr>
+          <w:p>
+            <w:pPr>
+              <w:rPr>
+                <w:lang w:val="en-US"/>
+              </w:rPr>
+            </w:pPr>
+          </w:p>
+        </w:tc>
+      </w:tr>
+      <w:tr>
+        <w:tc>
+          <w:tcPr>
+            <w:tcW w:w="4814" w:type="dxa"/>
+          </w:tcPr>
+          <w:p>
+            <w:pPr>
+              <w:rPr>
+                <w:lang w:val="en-US"/>
+              </w:rPr>
+            </w:pPr>
+          </w:p>
+        </w:tc>
+        <w:tc>
+          <w:tcPr>
+            <w:tcW w:w="4814" w:type="dxa"/>
+          </w:tcPr>
+          <w:p>
+            <w:pPr>
+              <w:rPr>
+                <w:lang w:val="en-US"/>
+              </w:rPr>
+            </w:pPr>
+            <w:r>
+              <w:rPr>
+                <w:lang w:val="en-US"/>
+              </w:rPr>
+              <w:t>Register client.</w:t>
+            </w:r>
+          </w:p>
+          <w:p>
+            <w:pPr>
+              <w:rPr>
+                <w:rFonts w:ascii="Consolas" w:hAnsi="Consolas" w:cs="Consolas"/>
+                <w:color w:val="000000"/>
+                <w:sz w:val="19"/>
+                <w:szCs w:val="19"/>
+                <w:lang w:val="en-GB"/>
+              </w:rPr>
+            </w:pPr>
+            <w:r>
+              <w:rPr>
+                <w:lang w:val="en-US"/>
+              </w:rPr>
+              <w:t xml:space="preserve">Respond </w:t>
+            </w:r>
+            <w:r>
+              <w:rPr>
+                <w:rFonts w:ascii="Consolas" w:hAnsi="Consolas" w:cs="Consolas"/>
+                <w:color w:val="000000"/>
+                <w:sz w:val="19"/>
+                <w:szCs w:val="19"/>
+                <w:lang w:val="en-GB"/>
+              </w:rPr>
+              <w:t>CMD_OK_TO_JOIN_NETWORK</w:t>
+            </w:r>
+            <w:r>
+              <w:rPr>
+                <w:lang w:val="en-US"/>
+              </w:rPr>
+              <w:t xml:space="preserve"> </w:t>
+            </w:r>
+          </w:p>
+        </w:tc>
+      </w:tr>
+    </w:tbl>
+    <w:p>
+      <w:pPr>
+        <w:pStyle w:val="Heading3"/>
+        <w:rPr>
+          <w:lang w:val="en-US"/>
+        </w:rPr>
+      </w:pPr>
+    </w:p>
+    <w:p>
+      <w:pPr>
+        <w:pStyle w:val="Heading4"/>
+        <w:rPr>
+          <w:lang w:val="en-US"/>
+        </w:rPr>
+      </w:pPr>
+      <w:r>
+        <w:rPr>
+          <w:lang w:val="en-US"/>
+        </w:rPr>
+        <w:t xml:space="preserve">Power saving when not in use: Set client in sleep mode </w:t>
+      </w:r>
+    </w:p>
+    <w:tbl>
+      <w:tblPr>
+        <w:tblStyle w:val="TableGrid"/>
+        <w:tblW w:w="0" w:type="auto"/>
+        <w:tblLook w:val="04A0" w:firstRow="1" w:lastRow="0" w:firstColumn="1" w:lastColumn="0" w:noHBand="0" w:noVBand="1"/>
+      </w:tblPr>
+      <w:tblGrid>
+        <w:gridCol w:w="4814"/>
+        <w:gridCol w:w="4814"/>
+      </w:tblGrid>
+      <w:tr>
+        <w:tc>
+          <w:tcPr>
+            <w:tcW w:w="4814" w:type="dxa"/>
+          </w:tcPr>
+          <w:p>
+            <w:pPr>
+              <w:rPr>
+                <w:lang w:val="en-US"/>
+              </w:rPr>
+            </w:pPr>
+            <w:r>
+              <w:rPr>
+                <w:lang w:val="en-US"/>
+              </w:rPr>
+              <w:t>Client</w:t>
+            </w:r>
+          </w:p>
+        </w:tc>
+        <w:tc>
+          <w:tcPr>
+            <w:tcW w:w="4814" w:type="dxa"/>
+          </w:tcPr>
+          <w:p>
+            <w:pPr>
+              <w:rPr>
+                <w:lang w:val="en-US"/>
+              </w:rPr>
+            </w:pPr>
+            <w:r>
+              <w:rPr>
+                <w:lang w:val="en-US"/>
+              </w:rPr>
+              <w:t>Host</w:t>
+            </w:r>
+          </w:p>
+        </w:tc>
+      </w:tr>
+      <w:tr>
+        <w:tc>
+          <w:tcPr>
+            <w:tcW w:w="4814" w:type="dxa"/>
+          </w:tcPr>
+          <w:p>
+            <w:pPr>
+              <w:rPr>
+                <w:lang w:val="en-US"/>
+              </w:rPr>
+            </w:pPr>
+          </w:p>
+        </w:tc>
+        <w:tc>
+          <w:tcPr>
+            <w:tcW w:w="4814" w:type="dxa"/>
+          </w:tcPr>
+          <w:p>
+            <w:pPr>
+              <w:rPr>
+                <w:rFonts w:ascii="Consolas" w:hAnsi="Consolas" w:cs="Consolas"/>
+                <w:color w:val="000000"/>
+                <w:sz w:val="19"/>
+                <w:szCs w:val="19"/>
+                <w:lang w:val="en-GB"/>
+              </w:rPr>
+            </w:pPr>
+            <w:r>
+              <w:rPr>
+                <w:rFonts w:ascii="Consolas" w:hAnsi="Consolas" w:cs="Consolas"/>
+                <w:color w:val="000000"/>
+                <w:sz w:val="19"/>
+                <w:szCs w:val="19"/>
+                <w:lang w:val="en-GB"/>
+              </w:rPr>
+              <w:t>Send CMD_READ_SENSOR_DATA to initiate sensor reading</w:t>
+            </w:r>
+          </w:p>
+          <w:p>
+            <w:pPr>
+              <w:rPr>
+                <w:lang w:val="en-US"/>
+              </w:rPr>
+            </w:pPr>
+            <w:r>
+              <w:rPr>
+                <w:rFonts w:ascii="Consolas" w:hAnsi="Consolas" w:cs="Consolas"/>
+                <w:color w:val="000000"/>
+                <w:sz w:val="19"/>
+                <w:szCs w:val="19"/>
+                <w:lang w:val="en-GB"/>
+              </w:rPr>
+              <w:t>(always read sensor before going to deep sleep)</w:t>
+            </w:r>
+          </w:p>
+        </w:tc>
+      </w:tr>
+      <w:tr>
+        <w:tc>
+          <w:tcPr>
+            <w:tcW w:w="4814" w:type="dxa"/>
+          </w:tcPr>
+          <w:p>
+            <w:pPr>
+              <w:rPr>
+                <w:lang w:val="en-US"/>
+              </w:rPr>
+            </w:pPr>
+            <w:r>
+              <w:rPr>
+                <w:rFonts w:ascii="Consolas" w:hAnsi="Consolas" w:cs="Consolas"/>
+                <w:color w:val="000000"/>
+                <w:sz w:val="19"/>
+                <w:szCs w:val="19"/>
+                <w:lang w:val="en-GB"/>
+              </w:rPr>
+              <w:t>Reply with sensor reading in CMD_SENSOR_DATA_REPLY</w:t>
+            </w:r>
+          </w:p>
+        </w:tc>
+        <w:tc>
+          <w:tcPr>
+            <w:tcW w:w="4814" w:type="dxa"/>
+          </w:tcPr>
+          <w:p>
+            <w:pPr>
+              <w:rPr>
+                <w:rFonts w:ascii="Consolas" w:hAnsi="Consolas" w:cs="Consolas"/>
+                <w:color w:val="000000"/>
+                <w:sz w:val="19"/>
+                <w:szCs w:val="19"/>
+                <w:lang w:val="en-GB"/>
+              </w:rPr>
+            </w:pPr>
+          </w:p>
+        </w:tc>
+      </w:tr>
+      <w:tr>
+        <w:tc>
+          <w:tcPr>
+            <w:tcW w:w="4814" w:type="dxa"/>
+          </w:tcPr>
+          <w:p>
+            <w:pPr>
+              <w:rPr>
+                <w:lang w:val="en-US"/>
+              </w:rPr>
+            </w:pPr>
+          </w:p>
+        </w:tc>
+        <w:tc>
+          <w:tcPr>
+            <w:tcW w:w="4814" w:type="dxa"/>
+          </w:tcPr>
+          <w:p>
+            <w:pPr>
+              <w:rPr>
+                <w:lang w:val="en-US"/>
+              </w:rPr>
+            </w:pPr>
+            <w:r>
+              <w:rPr>
+                <w:lang w:val="en-US"/>
+              </w:rPr>
+              <w:t xml:space="preserve">Send </w:t>
+            </w:r>
+            <w:r>
+              <w:rPr>
+                <w:rFonts w:ascii="Consolas" w:hAnsi="Consolas" w:cs="Consolas"/>
+                <w:color w:val="000000"/>
+                <w:sz w:val="19"/>
+                <w:szCs w:val="19"/>
+                <w:lang w:val="en-GB"/>
+              </w:rPr>
+              <w:t>CMD_GOTO_DEEP_SLEEP (specifies deep sleep period)</w:t>
+            </w:r>
+          </w:p>
+        </w:tc>
+      </w:tr>
+      <w:tr>
+        <w:tc>
+          <w:tcPr>
+            <w:tcW w:w="4814" w:type="dxa"/>
+          </w:tcPr>
+          <w:p>
+            <w:pPr>
+              <w:rPr>
+                <w:lang w:val="en-US"/>
+              </w:rPr>
+            </w:pPr>
+            <w:r>
+              <w:rPr>
+                <w:lang w:val="en-US"/>
+              </w:rPr>
+              <w:t xml:space="preserve">Go to deep sleep </w:t>
+            </w:r>
+          </w:p>
+          <w:p>
+            <w:pPr>
+              <w:rPr>
+                <w:lang w:val="en-US"/>
+              </w:rPr>
+            </w:pPr>
+            <w:r>
+              <w:rPr>
+                <w:lang w:val="en-US"/>
+              </w:rPr>
+              <w:t>When power up, it’s same sequence as a power down (i.e. a reconnection sequence)</w:t>
+            </w:r>
+          </w:p>
+        </w:tc>
+        <w:tc>
+          <w:tcPr>
+            <w:tcW w:w="4814" w:type="dxa"/>
+          </w:tcPr>
+          <w:p>
+            <w:pPr>
+              <w:rPr>
+                <w:lang w:val="en-US"/>
+              </w:rPr>
+            </w:pPr>
+          </w:p>
+          <w:p>
+            <w:pPr>
+              <w:rPr>
+                <w:rFonts w:ascii="Consolas" w:hAnsi="Consolas" w:cs="Consolas"/>
+                <w:color w:val="000000"/>
+                <w:sz w:val="19"/>
+                <w:szCs w:val="19"/>
+                <w:lang w:val="en-GB"/>
+              </w:rPr>
+            </w:pPr>
+            <w:r>
+              <w:rPr>
+                <w:lang w:val="en-US"/>
+              </w:rPr>
+              <w:t xml:space="preserve"> </w:t>
+            </w:r>
+          </w:p>
+        </w:tc>
+      </w:tr>
+    </w:tbl>
+    <w:p>
+      <w:pPr>
+        <w:pStyle w:val="Heading3"/>
+        <w:rPr>
+          <w:lang w:val="en-US"/>
+        </w:rPr>
+      </w:pPr>
+    </w:p>
+    <w:p>
+      <w:pPr>
+        <w:pStyle w:val="Heading3"/>
+        <w:rPr>
+          <w:lang w:val="en-US"/>
+        </w:rPr>
+      </w:pPr>
+    </w:p>
+    <w:p>
+      <w:pPr>
+        <w:rPr>
+          <w:lang w:val="en-US"/>
+        </w:rPr>
+      </w:pPr>
+      <w:r>
+        <w:rPr>
+          <w:lang w:val="en-US"/>
+        </w:rPr>
+        <w:t>All commands are in JSON format</w:t>
+      </w:r>
+    </w:p>
+    <w:p>
+      <w:pPr>
+        <w:autoSpaceDE w:val="0"/>
+        <w:autoSpaceDN w:val="0"/>
+        <w:adjustRightInd w:val="0"/>
+        <w:spacing w:after="0" w:line="240" w:lineRule="auto"/>
+        <w:rPr>
+          <w:rFonts w:ascii="Consolas" w:hAnsi="Consolas" w:cs="Consolas"/>
+          <w:color w:val="000000"/>
+          <w:sz w:val="19"/>
+          <w:szCs w:val="19"/>
+          <w:lang w:val="en-GB"/>
+        </w:rPr>
+      </w:pPr>
+      <w:r>
+        <w:rPr>
+          <w:rFonts w:ascii="Consolas" w:hAnsi="Consolas" w:cs="Consolas"/>
+          <w:color w:val="000000"/>
+          <w:sz w:val="19"/>
+          <w:szCs w:val="19"/>
+          <w:lang w:val="en-GB"/>
+        </w:rPr>
+        <w:t>CMD_ASK_HOST_TO_JOIN_NETWORK = 1;</w:t>
+      </w:r>
+    </w:p>
+    <w:p>
+      <w:pPr>
+        <w:autoSpaceDE w:val="0"/>
+        <w:autoSpaceDN w:val="0"/>
+        <w:adjustRightInd w:val="0"/>
+        <w:spacing w:after="0" w:line="240" w:lineRule="auto"/>
+        <w:rPr>
+          <w:rFonts w:ascii="Consolas" w:hAnsi="Consolas" w:cs="Consolas"/>
+          <w:color w:val="000000"/>
+          <w:sz w:val="19"/>
+          <w:szCs w:val="19"/>
+          <w:lang w:val="en-GB"/>
+        </w:rPr>
+      </w:pPr>
+      <w:r>
+        <w:rPr>
+          <w:rFonts w:ascii="Consolas" w:hAnsi="Consolas" w:cs="Consolas"/>
+          <w:color w:val="000000"/>
+          <w:sz w:val="19"/>
+          <w:szCs w:val="19"/>
+          <w:lang w:val="en-GB"/>
+        </w:rPr>
+        <w:t>CMD_OK_TO_JOIN_NETWORK = 2;</w:t>
+      </w:r>
+    </w:p>
+    <w:p>
+      <w:pPr>
+        <w:autoSpaceDE w:val="0"/>
+        <w:autoSpaceDN w:val="0"/>
+        <w:adjustRightInd w:val="0"/>
+        <w:spacing w:after="0" w:line="240" w:lineRule="auto"/>
+        <w:rPr>
+          <w:rFonts w:ascii="Consolas" w:hAnsi="Consolas" w:cs="Consolas"/>
+          <w:color w:val="000000"/>
+          <w:sz w:val="19"/>
+          <w:szCs w:val="19"/>
+          <w:lang w:val="en-GB"/>
+        </w:rPr>
+      </w:pPr>
+      <w:r>
+        <w:rPr>
+          <w:rFonts w:ascii="Consolas" w:hAnsi="Consolas" w:cs="Consolas"/>
+          <w:color w:val="000000"/>
+          <w:sz w:val="19"/>
+          <w:szCs w:val="19"/>
+          <w:lang w:val="en-GB"/>
+        </w:rPr>
+        <w:t>CMD_READ_SENSOR_DATA = 3;</w:t>
+      </w:r>
+    </w:p>
+    <w:p>
+      <w:pPr>
+        <w:autoSpaceDE w:val="0"/>
+        <w:autoSpaceDN w:val="0"/>
+        <w:adjustRightInd w:val="0"/>
+        <w:spacing w:after="0" w:line="240" w:lineRule="auto"/>
+        <w:rPr>
+          <w:rFonts w:ascii="Consolas" w:hAnsi="Consolas" w:cs="Consolas"/>
+          <w:color w:val="000000"/>
+          <w:sz w:val="19"/>
+          <w:szCs w:val="19"/>
+          <w:lang w:val="en-GB"/>
+        </w:rPr>
+      </w:pPr>
+      <w:r>
+        <w:rPr>
+          <w:rFonts w:ascii="Consolas" w:hAnsi="Consolas" w:cs="Consolas"/>
+          <w:color w:val="000000"/>
+          <w:sz w:val="19"/>
+          <w:szCs w:val="19"/>
+          <w:lang w:val="en-GB"/>
+        </w:rPr>
+        <w:t>CMD_SENSOR_DATA_REPLY = 4;</w:t>
+      </w:r>
+    </w:p>
+    <w:p>
+      <w:pPr>
+        <w:autoSpaceDE w:val="0"/>
+        <w:autoSpaceDN w:val="0"/>
+        <w:adjustRightInd w:val="0"/>
+        <w:spacing w:after="0" w:line="240" w:lineRule="auto"/>
+        <w:rPr>
+          <w:rFonts w:ascii="Consolas" w:hAnsi="Consolas" w:cs="Consolas"/>
+          <w:color w:val="000000"/>
+          <w:sz w:val="19"/>
+          <w:szCs w:val="19"/>
+          <w:lang w:val="en-GB"/>
+        </w:rPr>
+      </w:pPr>
+      <w:r>
+        <w:rPr>
+          <w:rFonts w:ascii="Consolas" w:hAnsi="Consolas" w:cs="Consolas"/>
+          <w:color w:val="000000"/>
+          <w:sz w:val="19"/>
+          <w:szCs w:val="19"/>
+          <w:lang w:val="en-GB"/>
+        </w:rPr>
+        <w:t>CMD_GOTO_DEEP_SLEEP = 5;</w:t>
+      </w:r>
+    </w:p>
+    <w:p>
+      <w:pPr>
+        <w:autoSpaceDE w:val="0"/>
+        <w:autoSpaceDN w:val="0"/>
+        <w:adjustRightInd w:val="0"/>
+        <w:spacing w:after="0" w:line="240" w:lineRule="auto"/>
+        <w:rPr>
+          <w:rFonts w:ascii="Consolas" w:hAnsi="Consolas" w:cs="Consolas"/>
+          <w:color w:val="000000"/>
+          <w:sz w:val="19"/>
+          <w:szCs w:val="19"/>
+          <w:lang w:val="en-GB"/>
+        </w:rPr>
+      </w:pPr>
+      <w:r>
+        <w:rPr>
+          <w:rFonts w:ascii="Consolas" w:hAnsi="Consolas" w:cs="Consolas"/>
+          <w:color w:val="000000"/>
+          <w:sz w:val="19"/>
+          <w:szCs w:val="19"/>
+          <w:lang w:val="en-GB"/>
+        </w:rPr>
+        <w:lastRenderedPageBreak/>
+        <w:t>UDP_PORT = 1026;</w:t>
+      </w:r>
+    </w:p>
+    <w:p>
+      <w:pPr>
+        <w:rPr>
+          <w:lang w:val="en-US"/>
+        </w:rPr>
+      </w:pPr>
+    </w:p>
+    <w:p>
+      <w:pPr>
+        <w:pStyle w:val="Heading2"/>
+        <w:rPr>
+          <w:lang w:val="en-US"/>
+        </w:rPr>
+      </w:pPr>
+      <w:r>
+        <w:rPr>
+          <w:lang w:val="en-US"/>
+        </w:rPr>
+        <w:t>Deep sleep</w:t>
+      </w:r>
+    </w:p>
+    <w:p>
+      <w:pPr>
+        <w:rPr>
+          <w:lang w:val="en-US"/>
+        </w:rPr>
+      </w:pPr>
+      <w:r>
+        <w:rPr>
+          <w:lang w:val="en-US"/>
+        </w:rPr>
+        <w:t>Deep sleep occurs in the following situations:</w:t>
+      </w:r>
+    </w:p>
+    <w:p>
+      <w:pPr>
+        <w:pStyle w:val="ListParagraph"/>
+        <w:numPr>
+          <w:ilvl w:val="0"/>
+          <w:numId w:val="1"/>
+        </w:numPr>
+        <w:rPr>
+          <w:lang w:val="en-US"/>
+        </w:rPr>
+      </w:pPr>
+      <w:r>
+        <w:rPr>
+          <w:lang w:val="en-US"/>
+        </w:rPr>
+        <w:t xml:space="preserve">On reception of </w:t>
+      </w:r>
+      <w:r>
+        <w:rPr>
+          <w:rFonts w:ascii="Consolas" w:hAnsi="Consolas" w:cs="Consolas"/>
+          <w:color w:val="000000"/>
+          <w:sz w:val="19"/>
+          <w:szCs w:val="19"/>
+          <w:lang w:val="en-GB"/>
+        </w:rPr>
+        <w:t>CMD_GOTO_DEEP_SLEEP from host</w:t>
+      </w:r>
+    </w:p>
+    <w:p>
+      <w:pPr>
+        <w:pStyle w:val="ListParagraph"/>
+        <w:numPr>
+          <w:ilvl w:val="0"/>
+          <w:numId w:val="1"/>
+        </w:numPr>
+        <w:rPr>
+          <w:lang w:val="en-US"/>
+        </w:rPr>
+      </w:pPr>
+      <w:r>
+        <w:rPr>
+          <w:rFonts w:ascii="Consolas" w:hAnsi="Consolas" w:cs="Consolas"/>
+          <w:color w:val="000000"/>
+          <w:sz w:val="19"/>
+          <w:szCs w:val="19"/>
+          <w:lang w:val="en-GB"/>
+        </w:rPr>
+        <w:t xml:space="preserve">If </w:t>
+      </w:r>
+      <w:proofErr w:type="spellStart"/>
+      <w:r>
+        <w:rPr>
+          <w:rFonts w:ascii="Consolas" w:hAnsi="Consolas" w:cs="Consolas"/>
+          <w:color w:val="000000"/>
+          <w:sz w:val="19"/>
+          <w:szCs w:val="19"/>
+          <w:lang w:val="en-GB"/>
+        </w:rPr>
+        <w:t>wifi</w:t>
+      </w:r>
+      <w:proofErr w:type="spellEnd"/>
+      <w:r>
+        <w:rPr>
+          <w:rFonts w:ascii="Consolas" w:hAnsi="Consolas" w:cs="Consolas"/>
+          <w:color w:val="000000"/>
+          <w:sz w:val="19"/>
+          <w:szCs w:val="19"/>
+          <w:lang w:val="en-GB"/>
+        </w:rPr>
+        <w:t xml:space="preserve"> connection cannot be established</w:t>
+      </w:r>
+    </w:p>
+    <w:p>
+      <w:pPr>
+        <w:pStyle w:val="ListParagraph"/>
+        <w:numPr>
+          <w:ilvl w:val="0"/>
+          <w:numId w:val="1"/>
+        </w:numPr>
+        <w:rPr>
+          <w:lang w:val="en-US"/>
+        </w:rPr>
+      </w:pPr>
+      <w:r>
+        <w:rPr>
+          <w:rFonts w:ascii="Consolas" w:hAnsi="Consolas" w:cs="Consolas"/>
+          <w:color w:val="000000"/>
+          <w:sz w:val="19"/>
+          <w:szCs w:val="19"/>
+          <w:lang w:val="en-GB"/>
+        </w:rPr>
+        <w:t>If host connection cannot be established</w:t>
+      </w:r>
+    </w:p>
+    <w:p>
+      <w:pPr>
+        <w:rPr>
+          <w:lang w:val="en-US"/>
+        </w:rPr>
+      </w:pPr>
+      <w:r>
+        <w:rPr>
+          <w:lang w:val="en-US"/>
+        </w:rPr>
+        <w:t xml:space="preserve">The duration of the deep sleep period is set through </w:t>
+      </w:r>
+      <w:r>
+        <w:rPr>
+          <w:rFonts w:ascii="Consolas" w:hAnsi="Consolas" w:cs="Consolas"/>
+          <w:color w:val="000000"/>
+          <w:sz w:val="19"/>
+          <w:szCs w:val="19"/>
+          <w:lang w:val="en-GB"/>
+        </w:rPr>
+        <w:t xml:space="preserve">CMD_GOTO_DEEP_SLEEP. The default value (until this command is received for the first time) is </w:t>
+      </w:r>
+      <w:proofErr w:type="spellStart"/>
+      <w:r>
+        <w:rPr>
+          <w:rFonts w:ascii="Consolas" w:hAnsi="Consolas" w:cs="Consolas"/>
+          <w:color w:val="000000"/>
+          <w:sz w:val="19"/>
+          <w:szCs w:val="19"/>
+          <w:lang w:val="en-GB"/>
+        </w:rPr>
+        <w:t>deepSleepPeriod</w:t>
+      </w:r>
+      <w:proofErr w:type="spellEnd"/>
+      <w:r>
+        <w:rPr>
+          <w:rFonts w:ascii="Consolas" w:hAnsi="Consolas" w:cs="Consolas"/>
+          <w:color w:val="000000"/>
+          <w:sz w:val="19"/>
+          <w:szCs w:val="19"/>
+          <w:lang w:val="en-GB"/>
+        </w:rPr>
+        <w:t xml:space="preserve"> seconds</w:t>
+      </w:r>
+      <w:r>
+        <w:rPr>
+          <w:rFonts w:ascii="Consolas" w:hAnsi="Consolas" w:cs="Consolas"/>
+          <w:color w:val="000000"/>
+          <w:sz w:val="19"/>
+          <w:szCs w:val="19"/>
+          <w:lang w:val="en-GB"/>
+        </w:rPr>
+        <w:t xml:space="preserve"> (=30)</w:t>
+      </w:r>
+      <w:r>
+        <w:rPr>
+          <w:rFonts w:ascii="Consolas" w:hAnsi="Consolas" w:cs="Consolas"/>
+          <w:color w:val="000000"/>
+          <w:sz w:val="19"/>
+          <w:szCs w:val="19"/>
+          <w:lang w:val="en-GB"/>
+        </w:rPr>
+        <w:t>.</w:t>
+      </w:r>
+    </w:p>
+    <w:p>
+      <w:pPr>
+        <w:pStyle w:val="Heading1"/>
+        <w:rPr>
+          <w:lang w:val="en-US"/>
+        </w:rPr>
+      </w:pPr>
+      <w:r>
+        <w:rPr>
+          <w:lang w:val="en-US"/>
+        </w:rPr>
+        <w:t>UI</w:t>
+      </w:r>
+    </w:p>
+    <w:p>
+      <w:pPr>
         <w:rPr>
           <w:lang w:val="en-US"/>
         </w:rPr>
@@ -598,6 +2422,177 @@
     </w:sectPr>
   </w:body>
 </w:document>
+</file>
+
+<file path=word/endnotes.xml><?xml version="1.0" encoding="utf-8"?>
+<w:endnotes xmlns:wpc="http://schemas.microsoft.com/office/word/2010/wordprocessingCanvas" xmlns:cx="http://schemas.microsoft.com/office/drawing/2014/chartex" xmlns:cx1="http://schemas.microsoft.com/office/drawing/2015/9/8/chartex" xmlns:cx2="http://schemas.microsoft.com/office/drawing/2015/10/21/chartex" xmlns:cx3="http://schemas.microsoft.com/office/drawing/2016/5/9/chartex" xmlns:cx4="http://schemas.microsoft.com/office/drawing/2016/5/10/chartex" xmlns:cx5="http://schemas.microsoft.com/office/drawing/2016/5/11/chartex" xmlns:cx6="http://schemas.microsoft.com/office/drawing/2016/5/12/chartex" xmlns:cx7="http://schemas.microsoft.com/office/drawing/2016/5/13/chartex" xmlns:cx8="http://schemas.microsoft.com/office/drawing/2016/5/14/chartex" xmlns:mc="http://schemas.openxmlformats.org/markup-compatibility/2006" xmlns:aink="http://schemas.microsoft.com/office/drawing/2016/ink" xmlns:am3d="http://schemas.microsoft.com/office/drawing/2017/model3d" xmlns:o="urn:schemas-microsoft-com:office:office" xmlns:r="http://schemas.openxmlformats.org/officeDocument/2006/relationships" xmlns:m="http://schemas.openxmlformats.org/officeDocument/2006/math" xmlns:v="urn:schemas-microsoft-com:vml" xmlns:wp14="http://schemas.microsoft.com/office/word/2010/wordprocessingDrawing" xmlns:wp="http://schemas.openxmlformats.org/drawingml/2006/wordprocessingDrawing" xmlns:w10="urn:schemas-microsoft-com:office:word" xmlns:w="http://schemas.openxmlformats.org/wordprocessingml/2006/main" xmlns:w14="http://schemas.microsoft.com/office/word/2010/wordml" xmlns:w15="http://schemas.microsoft.com/office/word/2012/wordml" xmlns:w16cid="http://schemas.microsoft.com/office/word/2016/wordml/cid" xmlns:w16se="http://schemas.microsoft.com/office/word/2015/wordml/symex" xmlns:wpg="http://schemas.microsoft.com/office/word/2010/wordprocessingGroup" xmlns:wpi="http://schemas.microsoft.com/office/word/2010/wordprocessingInk" xmlns:wne="http://schemas.microsoft.com/office/word/2006/wordml" xmlns:wps="http://schemas.microsoft.com/office/word/2010/wordprocessingShape" mc:Ignorable="w14 w15 w16se w16cid wp14">
+  <w:endnote w:type="separator" w:id="-1">
+    <w:p>
+      <w:pPr>
+        <w:spacing w:after="0" w:line="240" w:lineRule="auto"/>
+      </w:pPr>
+      <w:r>
+        <w:separator/>
+      </w:r>
+    </w:p>
+  </w:endnote>
+  <w:endnote w:type="continuationSeparator" w:id="0">
+    <w:p>
+      <w:pPr>
+        <w:spacing w:after="0" w:line="240" w:lineRule="auto"/>
+      </w:pPr>
+      <w:r>
+        <w:continuationSeparator/>
+      </w:r>
+    </w:p>
+  </w:endnote>
+</w:endnotes>
+</file>
+
+<file path=word/footnotes.xml><?xml version="1.0" encoding="utf-8"?>
+<w:footnotes xmlns:wpc="http://schemas.microsoft.com/office/word/2010/wordprocessingCanvas" xmlns:cx="http://schemas.microsoft.com/office/drawing/2014/chartex" xmlns:cx1="http://schemas.microsoft.com/office/drawing/2015/9/8/chartex" xmlns:cx2="http://schemas.microsoft.com/office/drawing/2015/10/21/chartex" xmlns:cx3="http://schemas.microsoft.com/office/drawing/2016/5/9/chartex" xmlns:cx4="http://schemas.microsoft.com/office/drawing/2016/5/10/chartex" xmlns:cx5="http://schemas.microsoft.com/office/drawing/2016/5/11/chartex" xmlns:cx6="http://schemas.microsoft.com/office/drawing/2016/5/12/chartex" xmlns:cx7="http://schemas.microsoft.com/office/drawing/2016/5/13/chartex" xmlns:cx8="http://schemas.microsoft.com/office/drawing/2016/5/14/chartex" xmlns:mc="http://schemas.openxmlformats.org/markup-compatibility/2006" xmlns:aink="http://schemas.microsoft.com/office/drawing/2016/ink" xmlns:am3d="http://schemas.microsoft.com/office/drawing/2017/model3d" xmlns:o="urn:schemas-microsoft-com:office:office" xmlns:r="http://schemas.openxmlformats.org/officeDocument/2006/relationships" xmlns:m="http://schemas.openxmlformats.org/officeDocument/2006/math" xmlns:v="urn:schemas-microsoft-com:vml" xmlns:wp14="http://schemas.microsoft.com/office/word/2010/wordprocessingDrawing" xmlns:wp="http://schemas.openxmlformats.org/drawingml/2006/wordprocessingDrawing" xmlns:w10="urn:schemas-microsoft-com:office:word" xmlns:w="http://schemas.openxmlformats.org/wordprocessingml/2006/main" xmlns:w14="http://schemas.microsoft.com/office/word/2010/wordml" xmlns:w15="http://schemas.microsoft.com/office/word/2012/wordml" xmlns:w16cid="http://schemas.microsoft.com/office/word/2016/wordml/cid" xmlns:w16se="http://schemas.microsoft.com/office/word/2015/wordml/symex" xmlns:wpg="http://schemas.microsoft.com/office/word/2010/wordprocessingGroup" xmlns:wpi="http://schemas.microsoft.com/office/word/2010/wordprocessingInk" xmlns:wne="http://schemas.microsoft.com/office/word/2006/wordml" xmlns:wps="http://schemas.microsoft.com/office/word/2010/wordprocessingShape" mc:Ignorable="w14 w15 w16se w16cid wp14">
+  <w:footnote w:type="separator" w:id="-1">
+    <w:p>
+      <w:pPr>
+        <w:spacing w:after="0" w:line="240" w:lineRule="auto"/>
+      </w:pPr>
+      <w:r>
+        <w:separator/>
+      </w:r>
+    </w:p>
+  </w:footnote>
+  <w:footnote w:type="continuationSeparator" w:id="0">
+    <w:p>
+      <w:pPr>
+        <w:spacing w:after="0" w:line="240" w:lineRule="auto"/>
+      </w:pPr>
+      <w:r>
+        <w:continuationSeparator/>
+      </w:r>
+    </w:p>
+  </w:footnote>
+</w:footnotes>
+</file>
+
+<file path=word/numbering.xml><?xml version="1.0" encoding="utf-8"?>
+<w:numbering xmlns:wpc="http://schemas.microsoft.com/office/word/2010/wordprocessingCanvas" xmlns:cx="http://schemas.microsoft.com/office/drawing/2014/chartex" xmlns:cx1="http://schemas.microsoft.com/office/drawing/2015/9/8/chartex" xmlns:cx2="http://schemas.microsoft.com/office/drawing/2015/10/21/chartex" xmlns:cx3="http://schemas.microsoft.com/office/drawing/2016/5/9/chartex" xmlns:cx4="http://schemas.microsoft.com/office/drawing/2016/5/10/chartex" xmlns:cx5="http://schemas.microsoft.com/office/drawing/2016/5/11/chartex" xmlns:cx6="http://schemas.microsoft.com/office/drawing/2016/5/12/chartex" xmlns:cx7="http://schemas.microsoft.com/office/drawing/2016/5/13/chartex" xmlns:cx8="http://schemas.microsoft.com/office/drawing/2016/5/14/chartex" xmlns:mc="http://schemas.openxmlformats.org/markup-compatibility/2006" xmlns:aink="http://schemas.microsoft.com/office/drawing/2016/ink" xmlns:am3d="http://schemas.microsoft.com/office/drawing/2017/model3d" xmlns:o="urn:schemas-microsoft-com:office:office" xmlns:r="http://schemas.openxmlformats.org/officeDocument/2006/relationships" xmlns:m="http://schemas.openxmlformats.org/officeDocument/2006/math" xmlns:v="urn:schemas-microsoft-com:vml" xmlns:wp14="http://schemas.microsoft.com/office/word/2010/wordprocessingDrawing" xmlns:wp="http://schemas.openxmlformats.org/drawingml/2006/wordprocessingDrawing" xmlns:w10="urn:schemas-microsoft-com:office:word" xmlns:w="http://schemas.openxmlformats.org/wordprocessingml/2006/main" xmlns:w14="http://schemas.microsoft.com/office/word/2010/wordml" xmlns:w15="http://schemas.microsoft.com/office/word/2012/wordml" xmlns:w16cid="http://schemas.microsoft.com/office/word/2016/wordml/cid" xmlns:w16se="http://schemas.microsoft.com/office/word/2015/wordml/symex" xmlns:wpg="http://schemas.microsoft.com/office/word/2010/wordprocessingGroup" xmlns:wpi="http://schemas.microsoft.com/office/word/2010/wordprocessingInk" xmlns:wne="http://schemas.microsoft.com/office/word/2006/wordml" xmlns:wps="http://schemas.microsoft.com/office/word/2010/wordprocessingShape" mc:Ignorable="w14 w15 w16se w16cid wp14">
+  <w:abstractNum w:abstractNumId="0" w15:restartNumberingAfterBreak="0">
+    <w:nsid w:val="36CC6932"/>
+    <w:multiLevelType w:val="hybridMultilevel"/>
+    <w:tmpl w:val="DC46FFC0"/>
+    <w:lvl w:ilvl="0" w:tplc="B776D2D6">
+      <w:start w:val="3"/>
+      <w:numFmt w:val="bullet"/>
+      <w:lvlText w:val="-"/>
+      <w:lvlJc w:val="left"/>
+      <w:pPr>
+        <w:ind w:left="720" w:hanging="360"/>
+      </w:pPr>
+      <w:rPr>
+        <w:rFonts w:ascii="Calibri" w:eastAsiaTheme="minorHAnsi" w:hAnsi="Calibri" w:cstheme="minorBidi" w:hint="default"/>
+      </w:rPr>
+    </w:lvl>
+    <w:lvl w:ilvl="1" w:tplc="08090003" w:tentative="1">
+      <w:start w:val="1"/>
+      <w:numFmt w:val="bullet"/>
+      <w:lvlText w:val="o"/>
+      <w:lvlJc w:val="left"/>
+      <w:pPr>
+        <w:ind w:left="1440" w:hanging="360"/>
+      </w:pPr>
+      <w:rPr>
+        <w:rFonts w:ascii="Courier New" w:hAnsi="Courier New" w:cs="Courier New" w:hint="default"/>
+      </w:rPr>
+    </w:lvl>
+    <w:lvl w:ilvl="2" w:tplc="08090005" w:tentative="1">
+      <w:start w:val="1"/>
+      <w:numFmt w:val="bullet"/>
+      <w:lvlText w:val=""/>
+      <w:lvlJc w:val="left"/>
+      <w:pPr>
+        <w:ind w:left="2160" w:hanging="360"/>
+      </w:pPr>
+      <w:rPr>
+        <w:rFonts w:ascii="Wingdings" w:hAnsi="Wingdings" w:hint="default"/>
+      </w:rPr>
+    </w:lvl>
+    <w:lvl w:ilvl="3" w:tplc="08090001" w:tentative="1">
+      <w:start w:val="1"/>
+      <w:numFmt w:val="bullet"/>
+      <w:lvlText w:val=""/>
+      <w:lvlJc w:val="left"/>
+      <w:pPr>
+        <w:ind w:left="2880" w:hanging="360"/>
+      </w:pPr>
+      <w:rPr>
+        <w:rFonts w:ascii="Symbol" w:hAnsi="Symbol" w:hint="default"/>
+      </w:rPr>
+    </w:lvl>
+    <w:lvl w:ilvl="4" w:tplc="08090003" w:tentative="1">
+      <w:start w:val="1"/>
+      <w:numFmt w:val="bullet"/>
+      <w:lvlText w:val="o"/>
+      <w:lvlJc w:val="left"/>
+      <w:pPr>
+        <w:ind w:left="3600" w:hanging="360"/>
+      </w:pPr>
+      <w:rPr>
+        <w:rFonts w:ascii="Courier New" w:hAnsi="Courier New" w:cs="Courier New" w:hint="default"/>
+      </w:rPr>
+    </w:lvl>
+    <w:lvl w:ilvl="5" w:tplc="08090005" w:tentative="1">
+      <w:start w:val="1"/>
+      <w:numFmt w:val="bullet"/>
+      <w:lvlText w:val=""/>
+      <w:lvlJc w:val="left"/>
+      <w:pPr>
+        <w:ind w:left="4320" w:hanging="360"/>
+      </w:pPr>
+      <w:rPr>
+        <w:rFonts w:ascii="Wingdings" w:hAnsi="Wingdings" w:hint="default"/>
+      </w:rPr>
+    </w:lvl>
+    <w:lvl w:ilvl="6" w:tplc="08090001" w:tentative="1">
+      <w:start w:val="1"/>
+      <w:numFmt w:val="bullet"/>
+      <w:lvlText w:val=""/>
+      <w:lvlJc w:val="left"/>
+      <w:pPr>
+        <w:ind w:left="5040" w:hanging="360"/>
+      </w:pPr>
+      <w:rPr>
+        <w:rFonts w:ascii="Symbol" w:hAnsi="Symbol" w:hint="default"/>
+      </w:rPr>
+    </w:lvl>
+    <w:lvl w:ilvl="7" w:tplc="08090003" w:tentative="1">
+      <w:start w:val="1"/>
+      <w:numFmt w:val="bullet"/>
+      <w:lvlText w:val="o"/>
+      <w:lvlJc w:val="left"/>
+      <w:pPr>
+        <w:ind w:left="5760" w:hanging="360"/>
+      </w:pPr>
+      <w:rPr>
+        <w:rFonts w:ascii="Courier New" w:hAnsi="Courier New" w:cs="Courier New" w:hint="default"/>
+      </w:rPr>
+    </w:lvl>
+    <w:lvl w:ilvl="8" w:tplc="08090005" w:tentative="1">
+      <w:start w:val="1"/>
+      <w:numFmt w:val="bullet"/>
+      <w:lvlText w:val=""/>
+      <w:lvlJc w:val="left"/>
+      <w:pPr>
+        <w:ind w:left="6480" w:hanging="360"/>
+      </w:pPr>
+      <w:rPr>
+        <w:rFonts w:ascii="Wingdings" w:hAnsi="Wingdings" w:hint="default"/>
+      </w:rPr>
+    </w:lvl>
+  </w:abstractNum>
+  <w:num w:numId="1">
+    <w:abstractNumId w:val="0"/>
+  </w:num>
+</w:numbering>
 </file>
 
 <file path=word/styles.xml><?xml version="1.0" encoding="utf-8"?>
@@ -723,7 +2718,6 @@
     <w:lsdException w:name="HTML Sample" w:semiHidden="1" w:unhideWhenUsed="1"/>
     <w:lsdException w:name="HTML Typewriter" w:semiHidden="1" w:unhideWhenUsed="1"/>
     <w:lsdException w:name="HTML Variable" w:semiHidden="1" w:unhideWhenUsed="1"/>
-    <w:lsdException w:name="Normal Table" w:semiHidden="1" w:unhideWhenUsed="1"/>
     <w:lsdException w:name="annotation subject" w:semiHidden="1" w:unhideWhenUsed="1"/>
     <w:lsdException w:name="No List" w:semiHidden="1" w:unhideWhenUsed="1"/>
     <w:lsdException w:name="Outline List 1" w:semiHidden="1" w:unhideWhenUsed="1"/>
@@ -767,10 +2761,8 @@
     <w:lsdException w:name="Table Elegant" w:semiHidden="1" w:unhideWhenUsed="1"/>
     <w:lsdException w:name="Table Professional" w:semiHidden="1" w:unhideWhenUsed="1"/>
     <w:lsdException w:name="Table Subtle 1" w:semiHidden="1" w:unhideWhenUsed="1"/>
-    <w:lsdException w:name="Table Subtle 2" w:semiHidden="1" w:unhideWhenUsed="1"/>
     <w:lsdException w:name="Table Web 1" w:semiHidden="1" w:unhideWhenUsed="1"/>
     <w:lsdException w:name="Table Web 2" w:semiHidden="1" w:unhideWhenUsed="1"/>
-    <w:lsdException w:name="Table Web 3" w:semiHidden="1" w:unhideWhenUsed="1"/>
     <w:lsdException w:name="Balloon Text" w:semiHidden="1" w:unhideWhenUsed="1"/>
     <w:lsdException w:name="Table Grid" w:uiPriority="39"/>
     <w:lsdException w:name="Table Theme" w:semiHidden="1" w:unhideWhenUsed="1"/>
@@ -1063,6 +3055,28 @@
       <w:szCs w:val="24"/>
     </w:rPr>
   </w:style>
+  <w:style w:type="paragraph" w:styleId="Heading4">
+    <w:name w:val="heading 4"/>
+    <w:basedOn w:val="Normal"/>
+    <w:next w:val="Normal"/>
+    <w:link w:val="Heading4Char"/>
+    <w:uiPriority w:val="9"/>
+    <w:unhideWhenUsed/>
+    <w:qFormat/>
+    <w:rsid w:val="00184AAA"/>
+    <w:pPr>
+      <w:keepNext/>
+      <w:keepLines/>
+      <w:spacing w:before="40" w:after="0"/>
+      <w:outlineLvl w:val="3"/>
+    </w:pPr>
+    <w:rPr>
+      <w:rFonts w:asciiTheme="majorHAnsi" w:eastAsiaTheme="majorEastAsia" w:hAnsiTheme="majorHAnsi" w:cstheme="majorBidi"/>
+      <w:i/>
+      <w:iCs/>
+      <w:color w:val="2F5496" w:themeColor="accent1" w:themeShade="BF"/>
+    </w:rPr>
+  </w:style>
   <w:style w:type="character" w:default="1" w:styleId="DefaultParagraphFont">
     <w:name w:val="Default Paragraph Font"/>
     <w:uiPriority w:val="1"/>
@@ -1271,6 +3285,30 @@
         </w:tcBorders>
       </w:tcPr>
     </w:tblStylePr>
+  </w:style>
+  <w:style w:type="character" w:customStyle="1" w:styleId="Heading4Char">
+    <w:name w:val="Heading 4 Char"/>
+    <w:basedOn w:val="DefaultParagraphFont"/>
+    <w:link w:val="Heading4"/>
+    <w:uiPriority w:val="9"/>
+    <w:rsid w:val="00184AAA"/>
+    <w:rPr>
+      <w:rFonts w:asciiTheme="majorHAnsi" w:eastAsiaTheme="majorEastAsia" w:hAnsiTheme="majorHAnsi" w:cstheme="majorBidi"/>
+      <w:i/>
+      <w:iCs/>
+      <w:color w:val="2F5496" w:themeColor="accent1" w:themeShade="BF"/>
+    </w:rPr>
+  </w:style>
+  <w:style w:type="paragraph" w:styleId="ListParagraph">
+    <w:name w:val="List Paragraph"/>
+    <w:basedOn w:val="Normal"/>
+    <w:uiPriority w:val="34"/>
+    <w:qFormat/>
+    <w:rsid w:val="00845608"/>
+    <w:pPr>
+      <w:ind w:left="720"/>
+      <w:contextualSpacing/>
+    </w:pPr>
   </w:style>
 </w:styles>
 </file>

</xml_diff>